<commit_message>
Sprint doc e diario
</commit_message>
<xml_diff>
--- a/3_Documentazione/Documentazione_NebulaWatches.docx
+++ b/3_Documentazione/Documentazione_NebulaWatches.docx
@@ -6170,8 +6170,10 @@
                 <w:sz w:val="16"/>
                 <w:szCs w:val="16"/>
               </w:rPr>
-              <w:t>L’utente può selezionare gli orologi che ha nel proprio inventario/magazzino</w:t>
-            </w:r>
+              <w:t>Gli orologi sono ordinati per brand.</w:t>
+            </w:r>
+            <w:bookmarkStart w:id="7" w:name="_GoBack"/>
+            <w:bookmarkEnd w:id="7"/>
           </w:p>
         </w:tc>
       </w:tr>
@@ -7198,12 +7200,12 @@
         <w:pStyle w:val="Titolo2"/>
         <w:ind w:left="578" w:hanging="578"/>
       </w:pPr>
-      <w:bookmarkStart w:id="7" w:name="_Toc156554489"/>
+      <w:bookmarkStart w:id="8" w:name="_Toc156554489"/>
       <w:r>
         <w:lastRenderedPageBreak/>
         <w:t>Use case</w:t>
       </w:r>
-      <w:bookmarkEnd w:id="7"/>
+      <w:bookmarkEnd w:id="8"/>
     </w:p>
     <w:tbl>
       <w:tblPr>
@@ -7307,11 +7309,11 @@
       <w:pPr>
         <w:pStyle w:val="Titolo2"/>
       </w:pPr>
-      <w:bookmarkStart w:id="8" w:name="_Toc156554490"/>
+      <w:bookmarkStart w:id="9" w:name="_Toc156554490"/>
       <w:r>
         <w:t>Pianificazione</w:t>
       </w:r>
-      <w:bookmarkEnd w:id="8"/>
+      <w:bookmarkEnd w:id="9"/>
     </w:p>
     <w:p>
       <w:pPr>
@@ -7512,11 +7514,11 @@
       <w:pPr>
         <w:pStyle w:val="Titolo2"/>
       </w:pPr>
-      <w:bookmarkStart w:id="9" w:name="_Toc156554491"/>
+      <w:bookmarkStart w:id="10" w:name="_Toc156554491"/>
       <w:r>
         <w:t>Analisi dei mezzi</w:t>
       </w:r>
-      <w:bookmarkEnd w:id="9"/>
+      <w:bookmarkEnd w:id="10"/>
     </w:p>
     <w:p>
       <w:pPr>
@@ -7548,13 +7550,13 @@
       <w:pPr>
         <w:pStyle w:val="Titolo3"/>
       </w:pPr>
-      <w:bookmarkStart w:id="10" w:name="_Toc413411419"/>
-      <w:bookmarkStart w:id="11" w:name="_Toc156554492"/>
+      <w:bookmarkStart w:id="11" w:name="_Toc413411419"/>
+      <w:bookmarkStart w:id="12" w:name="_Toc156554492"/>
       <w:r>
         <w:t>Software</w:t>
       </w:r>
-      <w:bookmarkEnd w:id="10"/>
       <w:bookmarkEnd w:id="11"/>
+      <w:bookmarkEnd w:id="12"/>
     </w:p>
     <w:p>
       <w:pPr>
@@ -7567,7 +7569,7 @@
           <w:lang w:val="it-IT"/>
         </w:rPr>
       </w:pPr>
-      <w:bookmarkStart w:id="12" w:name="_Toc413411420"/>
+      <w:bookmarkStart w:id="13" w:name="_Toc413411420"/>
       <w:r>
         <w:rPr>
           <w:lang w:val="it-IT"/>
@@ -7790,26 +7792,18 @@
         <w:rPr>
           <w:lang w:val="it-IT"/>
         </w:rPr>
-        <w:t>Postman v10.22 p</w:t>
-      </w:r>
-      <w:bookmarkStart w:id="13" w:name="_GoBack"/>
+        <w:t>Postman v10.22 per testare gli endpoint dell’API.</w:t>
+      </w:r>
+    </w:p>
+    <w:p>
+      <w:pPr>
+        <w:pStyle w:val="Titolo3"/>
+      </w:pPr>
+      <w:bookmarkStart w:id="14" w:name="_Toc156554493"/>
+      <w:r>
+        <w:t>Hardware</w:t>
+      </w:r>
       <w:bookmarkEnd w:id="13"/>
-      <w:r>
-        <w:rPr>
-          <w:lang w:val="it-IT"/>
-        </w:rPr>
-        <w:t>er testare gli endpoint dell’API.</w:t>
-      </w:r>
-    </w:p>
-    <w:p>
-      <w:pPr>
-        <w:pStyle w:val="Titolo3"/>
-      </w:pPr>
-      <w:bookmarkStart w:id="14" w:name="_Toc156554493"/>
-      <w:r>
-        <w:t>Hardware</w:t>
-      </w:r>
-      <w:bookmarkEnd w:id="12"/>
       <w:bookmarkEnd w:id="14"/>
     </w:p>
     <w:p>
@@ -10577,33 +10571,17 @@
       <w:pPr>
         <w:jc w:val="both"/>
       </w:pPr>
-      <w:r>
-        <w:fldChar w:fldCharType="begin"/>
-      </w:r>
-      <w:r>
-        <w:instrText xml:space="preserve"> TOC \h \z \c "Figura" </w:instrText>
-      </w:r>
-      <w:r>
-        <w:fldChar w:fldCharType="separate"/>
-      </w:r>
-      <w:r>
-        <w:rPr>
-          <w:b/>
-          <w:bCs/>
-          <w:noProof/>
-          <w:lang w:val="it-IT"/>
-        </w:rPr>
-        <w:t>Non è stata trovata alcuna voce dell'indice delle figure.</w:t>
-      </w:r>
-      <w:r>
-        <w:rPr>
-          <w:b/>
-          <w:bCs/>
-          <w:noProof/>
-          <w:lang w:val="it-IT"/>
-        </w:rPr>
-        <w:fldChar w:fldCharType="end"/>
-      </w:r>
+      <w:fldSimple w:instr=" TOC \h \z \c &quot;Figura&quot; ">
+        <w:r>
+          <w:rPr>
+            <w:b/>
+            <w:bCs/>
+            <w:noProof/>
+            <w:lang w:val="it-IT"/>
+          </w:rPr>
+          <w:t>Non è stata trovata alcuna voce dell'indice delle figure.</w:t>
+        </w:r>
+      </w:fldSimple>
     </w:p>
     <w:sectPr>
       <w:headerReference w:type="default" r:id="rId10"/>
@@ -10651,30 +10629,17 @@
     <w:r>
       <w:tab/>
     </w:r>
-    <w:r>
-      <w:fldChar w:fldCharType="begin"/>
-    </w:r>
-    <w:r>
-      <w:instrText xml:space="preserve"> FILENAME </w:instrText>
-    </w:r>
-    <w:r>
-      <w:fldChar w:fldCharType="separate"/>
-    </w:r>
-    <w:r>
-      <w:t>Documentazione_NebulaWatches</w:t>
-    </w:r>
-    <w:r>
-      <w:rPr>
-        <w:noProof/>
-      </w:rPr>
-      <w:t>.docx</w:t>
-    </w:r>
-    <w:r>
-      <w:rPr>
-        <w:noProof/>
-      </w:rPr>
-      <w:fldChar w:fldCharType="end"/>
-    </w:r>
+    <w:fldSimple w:instr=" FILENAME ">
+      <w:r>
+        <w:t>Documentazione_NebulaWatches</w:t>
+      </w:r>
+      <w:r>
+        <w:rPr>
+          <w:noProof/>
+        </w:rPr>
+        <w:t>.docx</w:t>
+      </w:r>
+    </w:fldSimple>
     <w:r>
       <w:tab/>
       <w:t xml:space="preserve">Versione: </w:t>
@@ -10692,7 +10657,7 @@
       <w:rPr>
         <w:noProof/>
       </w:rPr>
-      <w:t>09.02.2024</w:t>
+      <w:t>23.02.2024</w:t>
     </w:r>
     <w:r>
       <w:fldChar w:fldCharType="end"/>
@@ -16996,7 +16961,7 @@
 </file>
 
 <file path=customXml/itemProps1.xml><?xml version="1.0" encoding="utf-8"?>
-<ds:datastoreItem xmlns:ds="http://schemas.openxmlformats.org/officeDocument/2006/customXml" ds:itemID="{EFECC53E-4377-4D24-B5FD-122EF9CC4DD8}">
+<ds:datastoreItem xmlns:ds="http://schemas.openxmlformats.org/officeDocument/2006/customXml" ds:itemID="{88DEFEA3-E67B-4AD8-8CCD-D0131ED12412}">
   <ds:schemaRefs>
     <ds:schemaRef ds:uri="http://schemas.openxmlformats.org/officeDocument/2006/bibliography"/>
   </ds:schemaRefs>

</xml_diff>